<commit_message>
- fix#577: Registro presenze sicurezza a.s. errato
</commit_message>
<xml_diff>
--- a/server_static/sicurezza_templates/registro_presenze_sicurezza_generale.docx
+++ b/server_static/sicurezza_templates/registro_presenze_sicurezza_generale.docx
@@ -7,7 +7,7 @@
     <w:p xmlns:wp14="http://schemas.microsoft.com/office/word/2010/wordml" wp14:textId="77777777"/>
     <w:p xmlns:wp14="http://schemas.microsoft.com/office/word/2010/wordml" wp14:textId="77777777"/>
     <w:p xmlns:wp14="http://schemas.microsoft.com/office/word/2010/wordml" wp14:textId="77777777"/>
-    <w:p xmlns:wp14="http://schemas.microsoft.com/office/word/2010/wordml" wp14:textId="077040C8">
+    <w:p xmlns:wp14="http://schemas.microsoft.com/office/word/2010/wordml" wp14:textId="14BF325F">
       <w:pPr>
         <w:pStyle w:val="Titolo1"/>
         <w:tabs>
@@ -16,6 +16,8 @@
         <w:jc w:val="center"/>
         <w:rPr>
           <w:rFonts w:ascii="Arial" w:hAnsi="Arial" w:cs="Arial"/>
+          <w:sz w:val="32"/>
+          <w:szCs w:val="32"/>
           <w:lang w:val="it-IT"/>
         </w:rPr>
       </w:pPr>
@@ -41,24 +43,7 @@
           <w:sz w:val="32"/>
           <w:szCs w:val="32"/>
         </w:rPr>
-        <w:t>2023</w:t>
-      </w:r>
-      <w:r>
-        <w:rPr>
-          <w:rFonts w:ascii="Arial" w:hAnsi="Arial" w:cs="Arial"/>
-          <w:sz w:val="32"/>
-          <w:szCs w:val="32"/>
-        </w:rPr>
-        <w:t xml:space="preserve">- </w:t>
-      </w:r>
-      <w:r>
-        <w:rPr>
-          <w:rFonts w:ascii="Arial" w:hAnsi="Arial" w:cs="Arial"/>
-          <w:sz w:val="32"/>
-          <w:szCs w:val="32"/>
-          <w:lang w:val="it-IT"/>
-        </w:rPr>
-        <w:t>2024</w:t>
+        <w:t>{as}</w:t>
       </w:r>
     </w:p>
     <w:p xmlns:wp14="http://schemas.microsoft.com/office/word/2010/wordml" wp14:textId="77777777">

</xml_diff>

<commit_message>
- fix#577: Registro presenze sicurezza a.s. errato (#578)
</commit_message>
<xml_diff>
--- a/server_static/sicurezza_templates/registro_presenze_sicurezza_generale.docx
+++ b/server_static/sicurezza_templates/registro_presenze_sicurezza_generale.docx
@@ -7,7 +7,7 @@
     <w:p xmlns:wp14="http://schemas.microsoft.com/office/word/2010/wordml" wp14:textId="77777777"/>
     <w:p xmlns:wp14="http://schemas.microsoft.com/office/word/2010/wordml" wp14:textId="77777777"/>
     <w:p xmlns:wp14="http://schemas.microsoft.com/office/word/2010/wordml" wp14:textId="77777777"/>
-    <w:p xmlns:wp14="http://schemas.microsoft.com/office/word/2010/wordml" wp14:textId="077040C8">
+    <w:p xmlns:wp14="http://schemas.microsoft.com/office/word/2010/wordml" wp14:textId="14BF325F">
       <w:pPr>
         <w:pStyle w:val="Titolo1"/>
         <w:tabs>
@@ -16,6 +16,8 @@
         <w:jc w:val="center"/>
         <w:rPr>
           <w:rFonts w:ascii="Arial" w:hAnsi="Arial" w:cs="Arial"/>
+          <w:sz w:val="32"/>
+          <w:szCs w:val="32"/>
           <w:lang w:val="it-IT"/>
         </w:rPr>
       </w:pPr>
@@ -41,24 +43,7 @@
           <w:sz w:val="32"/>
           <w:szCs w:val="32"/>
         </w:rPr>
-        <w:t>2023</w:t>
-      </w:r>
-      <w:r>
-        <w:rPr>
-          <w:rFonts w:ascii="Arial" w:hAnsi="Arial" w:cs="Arial"/>
-          <w:sz w:val="32"/>
-          <w:szCs w:val="32"/>
-        </w:rPr>
-        <w:t xml:space="preserve">- </w:t>
-      </w:r>
-      <w:r>
-        <w:rPr>
-          <w:rFonts w:ascii="Arial" w:hAnsi="Arial" w:cs="Arial"/>
-          <w:sz w:val="32"/>
-          <w:szCs w:val="32"/>
-          <w:lang w:val="it-IT"/>
-        </w:rPr>
-        <w:t>2024</w:t>
+        <w:t>{as}</w:t>
       </w:r>
     </w:p>
     <w:p xmlns:wp14="http://schemas.microsoft.com/office/word/2010/wordml" wp14:textId="77777777">

</xml_diff>